<commit_message>
modified donate form with parent child components and bootstrap4
</commit_message>
<xml_diff>
--- a/presentation/technical notes.docx
+++ b/presentation/technical notes.docx
@@ -593,12 +593,16 @@
         </w:numPr>
       </w:pPr>
       <w:r>
-        <w:t>Mobile responsive</w:t>
-      </w:r>
+        <w:t xml:space="preserve">Mobile </w:t>
+      </w:r>
+      <w:r>
+        <w:t xml:space="preserve">responsive </w:t>
+      </w:r>
+    </w:p>
+    <w:p>
       <w:bookmarkStart w:id="0" w:name="_GoBack"/>
       <w:bookmarkEnd w:id="0"/>
     </w:p>
-    <w:p/>
     <w:p/>
     <w:p/>
     <w:p>

</xml_diff>

<commit_message>
initial files for jest testing framework
</commit_message>
<xml_diff>
--- a/presentation/technical notes.docx
+++ b/presentation/technical notes.docx
@@ -1757,16 +1757,1673 @@
       </w:r>
     </w:p>
     <w:p>
+      <w:r>
+        <w:lastRenderedPageBreak/>
+        <w:t xml:space="preserve">What is Test Driven </w:t>
+      </w:r>
+      <w:r>
+        <w:t>Development</w:t>
+      </w:r>
+      <w:r>
+        <w:t>?</w:t>
+      </w:r>
+      <w:r>
+        <w:t xml:space="preserve"> Coding of features and tests go hand in hand.</w:t>
+      </w:r>
+    </w:p>
+    <w:p>
+      <w:pPr>
+        <w:pStyle w:val="ListParagraph"/>
+        <w:numPr>
+          <w:ilvl w:val="0"/>
+          <w:numId w:val="12"/>
+        </w:numPr>
+      </w:pPr>
+      <w:r>
+        <w:t>Write a unit test</w:t>
+      </w:r>
+    </w:p>
+    <w:p>
+      <w:pPr>
+        <w:pStyle w:val="ListParagraph"/>
+        <w:numPr>
+          <w:ilvl w:val="0"/>
+          <w:numId w:val="12"/>
+        </w:numPr>
+      </w:pPr>
+      <w:r>
+        <w:t>Run the test. See it fail.</w:t>
+      </w:r>
+    </w:p>
+    <w:p>
+      <w:pPr>
+        <w:pStyle w:val="ListParagraph"/>
+        <w:numPr>
+          <w:ilvl w:val="0"/>
+          <w:numId w:val="12"/>
+        </w:numPr>
+      </w:pPr>
+      <w:r>
+        <w:t>Write the feature code to pass the test</w:t>
+      </w:r>
+    </w:p>
+    <w:p>
+      <w:pPr>
+        <w:pStyle w:val="ListParagraph"/>
+        <w:numPr>
+          <w:ilvl w:val="0"/>
+          <w:numId w:val="12"/>
+        </w:numPr>
+      </w:pPr>
+      <w:r>
+        <w:t>Refactor the code</w:t>
+      </w:r>
+    </w:p>
+    <w:p/>
+    <w:p>
+      <w:r>
+        <w:t>What is Behavior Driven Development (BDD)?</w:t>
+      </w:r>
+    </w:p>
+    <w:p>
+      <w:pPr>
+        <w:pStyle w:val="ListParagraph"/>
+        <w:numPr>
+          <w:ilvl w:val="0"/>
+          <w:numId w:val="13"/>
+        </w:numPr>
+      </w:pPr>
+      <w:r>
+        <w:t>A variation of TDD that tests for user scenarios</w:t>
+      </w:r>
+    </w:p>
+    <w:p>
+      <w:pPr>
+        <w:pStyle w:val="ListParagraph"/>
+        <w:numPr>
+          <w:ilvl w:val="0"/>
+          <w:numId w:val="13"/>
+        </w:numPr>
+      </w:pPr>
+      <w:r>
+        <w:t>Given, when, then</w:t>
+      </w:r>
+    </w:p>
+    <w:p>
+      <w:pPr>
+        <w:pStyle w:val="ListParagraph"/>
+        <w:numPr>
+          <w:ilvl w:val="0"/>
+          <w:numId w:val="13"/>
+        </w:numPr>
+      </w:pPr>
+      <w:r>
+        <w:t>Given notes, when deleting, then remove a note</w:t>
+      </w:r>
+    </w:p>
+    <w:p>
+      <w:pPr>
+        <w:pStyle w:val="ListParagraph"/>
+        <w:numPr>
+          <w:ilvl w:val="0"/>
+          <w:numId w:val="13"/>
+        </w:numPr>
+      </w:pPr>
+      <w:proofErr w:type="spellStart"/>
+      <w:r>
+        <w:t>Bdd</w:t>
+      </w:r>
+      <w:proofErr w:type="spellEnd"/>
+      <w:r>
+        <w:t xml:space="preserve"> consists of scenarios/specifications</w:t>
+      </w:r>
+    </w:p>
+    <w:p/>
+    <w:p>
+      <w:r>
+        <w:t>Jest + Enzyme = TDD with React</w:t>
+      </w:r>
+    </w:p>
+    <w:p>
+      <w:pPr>
+        <w:pStyle w:val="ListParagraph"/>
+        <w:numPr>
+          <w:ilvl w:val="0"/>
+          <w:numId w:val="14"/>
+        </w:numPr>
+      </w:pPr>
+      <w:r>
+        <w:t xml:space="preserve">Jest (Facebook) </w:t>
+      </w:r>
+      <w:r>
+        <w:t>– test JavaScript, includes snapshot testing, coverage and mocking (check if something was called).</w:t>
+      </w:r>
+    </w:p>
+    <w:p>
+      <w:pPr>
+        <w:pStyle w:val="ListParagraph"/>
+        <w:numPr>
+          <w:ilvl w:val="0"/>
+          <w:numId w:val="14"/>
+        </w:numPr>
+      </w:pPr>
+      <w:r>
+        <w:t>Enzyme (Airbnb)</w:t>
+      </w:r>
+      <w:r>
+        <w:t xml:space="preserve"> – Allow us to work with specific components. Testing of manipulating React components and DOM behavior. Ability to find specific items in component itself. </w:t>
+      </w:r>
+    </w:p>
+    <w:p/>
+    <w:p>
+      <w:pPr>
+        <w:rPr>
+          <w:b/>
+        </w:rPr>
+      </w:pPr>
+      <w:r>
+        <w:rPr>
+          <w:b/>
+        </w:rPr>
+        <w:t>Installing enzyme</w:t>
+      </w:r>
+    </w:p>
+    <w:p>
+      <w:r>
+        <w:t xml:space="preserve">Install enzyme with jest cli: </w:t>
+      </w:r>
+      <w:r>
+        <w:tab/>
+      </w:r>
+      <w:proofErr w:type="spellStart"/>
+      <w:r>
+        <w:t>npm</w:t>
+      </w:r>
+      <w:proofErr w:type="spellEnd"/>
+      <w:r>
+        <w:t xml:space="preserve"> install enzyme jest-cli@20.0.4 --save-dev</w:t>
+      </w:r>
+    </w:p>
+    <w:p>
+      <w:r>
+        <w:t>Install react bootstrap:</w:t>
+      </w:r>
+      <w:r>
+        <w:tab/>
+      </w:r>
+      <w:r>
+        <w:tab/>
+      </w:r>
+      <w:proofErr w:type="spellStart"/>
+      <w:r>
+        <w:t>npm</w:t>
+      </w:r>
+      <w:proofErr w:type="spellEnd"/>
+      <w:r>
+        <w:t xml:space="preserve"> install react-bootstrap </w:t>
+      </w:r>
+      <w:r>
+        <w:t>–</w:t>
+      </w:r>
+      <w:r>
+        <w:t>save</w:t>
+      </w:r>
+    </w:p>
+    <w:p>
+      <w:r>
+        <w:t>Run tests:</w:t>
+      </w:r>
+      <w:r>
+        <w:tab/>
+      </w:r>
+      <w:r>
+        <w:tab/>
+      </w:r>
+      <w:r>
+        <w:tab/>
+      </w:r>
+      <w:proofErr w:type="spellStart"/>
+      <w:r>
+        <w:t>npm</w:t>
+      </w:r>
+      <w:proofErr w:type="spellEnd"/>
+      <w:r>
+        <w:t xml:space="preserve"> run test</w:t>
+      </w:r>
+      <w:r>
+        <w:t xml:space="preserve"> (will run test with test.js extension)</w:t>
+      </w:r>
+    </w:p>
+    <w:p>
+      <w:r>
+        <w:t>If problems</w:t>
+      </w:r>
+    </w:p>
+    <w:p>
+      <w:r>
+        <w:t xml:space="preserve">remove node folder: </w:t>
+      </w:r>
+      <w:r>
+        <w:tab/>
+      </w:r>
+      <w:r>
+        <w:tab/>
+      </w:r>
+      <w:r>
+        <w:t xml:space="preserve">rm -rf </w:t>
+      </w:r>
+      <w:proofErr w:type="spellStart"/>
+      <w:r>
+        <w:t>node_modules</w:t>
+      </w:r>
+      <w:proofErr w:type="spellEnd"/>
+    </w:p>
+    <w:p>
+      <w:r>
+        <w:t>To reinstall node modules:</w:t>
+      </w:r>
+      <w:r>
+        <w:tab/>
+      </w:r>
+      <w:proofErr w:type="spellStart"/>
+      <w:r>
+        <w:t>npm</w:t>
+      </w:r>
+      <w:proofErr w:type="spellEnd"/>
+      <w:r>
+        <w:t xml:space="preserve"> </w:t>
+      </w:r>
+      <w:proofErr w:type="spellStart"/>
+      <w:r>
+        <w:t>i</w:t>
+      </w:r>
+      <w:proofErr w:type="spellEnd"/>
+    </w:p>
+    <w:p>
+      <w:r>
+        <w:t xml:space="preserve">Install react test render: </w:t>
+      </w:r>
+      <w:r>
+        <w:tab/>
+      </w:r>
+      <w:proofErr w:type="spellStart"/>
+      <w:r>
+        <w:t>npm</w:t>
+      </w:r>
+      <w:proofErr w:type="spellEnd"/>
+      <w:r>
+        <w:t xml:space="preserve"> </w:t>
+      </w:r>
+      <w:proofErr w:type="spellStart"/>
+      <w:r>
+        <w:t>i</w:t>
+      </w:r>
+      <w:proofErr w:type="spellEnd"/>
+      <w:r>
+        <w:t xml:space="preserve"> react-test-render --save-dev</w:t>
+      </w:r>
+    </w:p>
+    <w:p>
+      <w:r>
+        <w:t>Install adapter for enzyme and react:</w:t>
+      </w:r>
+      <w:r>
+        <w:tab/>
+      </w:r>
+      <w:proofErr w:type="spellStart"/>
+      <w:r>
+        <w:t>npm</w:t>
+      </w:r>
+      <w:proofErr w:type="spellEnd"/>
+      <w:r>
+        <w:t xml:space="preserve"> </w:t>
+      </w:r>
+      <w:proofErr w:type="spellStart"/>
+      <w:r>
+        <w:t>i</w:t>
+      </w:r>
+      <w:proofErr w:type="spellEnd"/>
+      <w:r>
+        <w:t xml:space="preserve"> enzyme-adapter-react-16 --save-dev</w:t>
+      </w:r>
+    </w:p>
+    <w:p>
+      <w:pPr>
+        <w:rPr>
+          <w:b/>
+        </w:rPr>
+      </w:pPr>
+      <w:r>
+        <w:rPr>
+          <w:b/>
+        </w:rPr>
+        <w:t>Testing with jest</w:t>
+      </w:r>
+    </w:p>
+    <w:p>
+      <w:r>
+        <w:t>Shallow – helper function from enzyme, will only render out JSX, no child components.</w:t>
+      </w:r>
+    </w:p>
+    <w:p>
+      <w:pPr>
+        <w:spacing w:after="0"/>
+      </w:pPr>
+      <w:proofErr w:type="gramStart"/>
+      <w:r>
+        <w:t>it(</w:t>
+      </w:r>
+      <w:proofErr w:type="gramEnd"/>
+      <w:r>
+        <w:t>'renders correctly', () =&gt; {</w:t>
+      </w:r>
+    </w:p>
+    <w:p>
+      <w:pPr>
+        <w:spacing w:after="0"/>
+      </w:pPr>
+      <w:r>
+        <w:t xml:space="preserve">    expect(app</w:t>
+      </w:r>
+      <w:proofErr w:type="gramStart"/>
+      <w:r>
+        <w:t>).</w:t>
+      </w:r>
+      <w:proofErr w:type="spellStart"/>
+      <w:r>
+        <w:t>toMatchSnapshot</w:t>
+      </w:r>
+      <w:proofErr w:type="spellEnd"/>
+      <w:proofErr w:type="gramEnd"/>
+      <w:r>
+        <w:t>();</w:t>
+      </w:r>
+    </w:p>
+    <w:p>
+      <w:pPr>
+        <w:spacing w:after="0"/>
+      </w:pPr>
+      <w:r>
+        <w:t>})</w:t>
+      </w:r>
+    </w:p>
+    <w:p/>
+    <w:p>
+      <w:pPr>
+        <w:spacing w:after="0"/>
+        <w:rPr>
+          <w:color w:val="00B050"/>
+        </w:rPr>
+      </w:pPr>
+      <w:r>
+        <w:rPr>
+          <w:color w:val="00B050"/>
+        </w:rPr>
+        <w:lastRenderedPageBreak/>
+        <w:t>Important: Enzyme Adapter</w:t>
+      </w:r>
+    </w:p>
+    <w:p>
+      <w:pPr>
+        <w:spacing w:after="0"/>
+        <w:rPr>
+          <w:color w:val="00B050"/>
+        </w:rPr>
+      </w:pPr>
+      <w:r>
+        <w:rPr>
+          <w:color w:val="00B050"/>
+        </w:rPr>
+        <w:t>Section 2, Lecture 8</w:t>
+      </w:r>
+    </w:p>
+    <w:p>
+      <w:pPr>
+        <w:spacing w:after="0"/>
+        <w:rPr>
+          <w:color w:val="00B050"/>
+        </w:rPr>
+      </w:pPr>
+      <w:r>
+        <w:rPr>
+          <w:color w:val="00B050"/>
+        </w:rPr>
+        <w:t>Please keep this in mind!</w:t>
+      </w:r>
+    </w:p>
+    <w:p>
+      <w:pPr>
+        <w:spacing w:after="0"/>
+        <w:rPr>
+          <w:color w:val="00B050"/>
+        </w:rPr>
+      </w:pPr>
+    </w:p>
+    <w:p>
+      <w:pPr>
+        <w:spacing w:after="0"/>
+        <w:rPr>
+          <w:color w:val="00B050"/>
+        </w:rPr>
+      </w:pPr>
+      <w:r>
+        <w:rPr>
+          <w:color w:val="00B050"/>
+        </w:rPr>
+        <w:t>In order to use the most current version of React &gt; 16, we now need to install "enzyme adapters" to provide full compatibility with React.</w:t>
+      </w:r>
+    </w:p>
+    <w:p>
+      <w:pPr>
+        <w:spacing w:after="0"/>
+        <w:rPr>
+          <w:color w:val="00B050"/>
+        </w:rPr>
+      </w:pPr>
+    </w:p>
+    <w:p>
+      <w:pPr>
+        <w:spacing w:after="0"/>
+        <w:rPr>
+          <w:color w:val="00B050"/>
+        </w:rPr>
+      </w:pPr>
+      <w:r>
+        <w:rPr>
+          <w:color w:val="00B050"/>
+        </w:rPr>
+        <w:t>There's two options to take. The first is quicker, the second is recommended:</w:t>
+      </w:r>
+    </w:p>
+    <w:p>
+      <w:pPr>
+        <w:spacing w:after="0"/>
+        <w:rPr>
+          <w:color w:val="00B050"/>
+        </w:rPr>
+      </w:pPr>
+    </w:p>
+    <w:p>
+      <w:pPr>
+        <w:spacing w:after="0"/>
+        <w:rPr>
+          <w:color w:val="00B050"/>
+        </w:rPr>
+      </w:pPr>
+      <w:r>
+        <w:rPr>
+          <w:color w:val="00B050"/>
+        </w:rPr>
+        <w:t xml:space="preserve">1. You can use the same versions for the </w:t>
+      </w:r>
+      <w:proofErr w:type="spellStart"/>
+      <w:r>
+        <w:rPr>
+          <w:color w:val="00B050"/>
+        </w:rPr>
+        <w:t>node_modules</w:t>
+      </w:r>
+      <w:proofErr w:type="spellEnd"/>
+      <w:r>
+        <w:rPr>
+          <w:color w:val="00B050"/>
+        </w:rPr>
+        <w:t xml:space="preserve"> libraries in the </w:t>
+      </w:r>
+      <w:proofErr w:type="spellStart"/>
+      <w:proofErr w:type="gramStart"/>
+      <w:r>
+        <w:rPr>
+          <w:color w:val="00B050"/>
+        </w:rPr>
+        <w:t>package.json</w:t>
+      </w:r>
+      <w:proofErr w:type="spellEnd"/>
+      <w:proofErr w:type="gramEnd"/>
+      <w:r>
+        <w:rPr>
+          <w:color w:val="00B050"/>
+        </w:rPr>
+        <w:t xml:space="preserve"> files of the original repo:  </w:t>
+      </w:r>
+    </w:p>
+    <w:p>
+      <w:pPr>
+        <w:spacing w:after="0"/>
+        <w:rPr>
+          <w:color w:val="00B050"/>
+        </w:rPr>
+      </w:pPr>
+    </w:p>
+    <w:p>
+      <w:pPr>
+        <w:spacing w:after="0"/>
+        <w:rPr>
+          <w:color w:val="00B050"/>
+        </w:rPr>
+      </w:pPr>
+      <w:r>
+        <w:rPr>
+          <w:color w:val="00B050"/>
+        </w:rPr>
+        <w:t xml:space="preserve">Or you can: </w:t>
+      </w:r>
+    </w:p>
+    <w:p>
+      <w:pPr>
+        <w:spacing w:after="0"/>
+        <w:rPr>
+          <w:color w:val="00B050"/>
+        </w:rPr>
+      </w:pPr>
+    </w:p>
+    <w:p>
+      <w:pPr>
+        <w:spacing w:after="0"/>
+        <w:rPr>
+          <w:color w:val="00B050"/>
+        </w:rPr>
+      </w:pPr>
+      <w:r>
+        <w:rPr>
+          <w:color w:val="00B050"/>
+        </w:rPr>
+        <w:t>2. Install the adapter for enzyme and react:</w:t>
+      </w:r>
+    </w:p>
+    <w:p>
+      <w:pPr>
+        <w:spacing w:after="0"/>
+        <w:rPr>
+          <w:color w:val="00B050"/>
+        </w:rPr>
+      </w:pPr>
+    </w:p>
+    <w:p>
+      <w:pPr>
+        <w:spacing w:after="0"/>
+        <w:rPr>
+          <w:color w:val="00B050"/>
+        </w:rPr>
+      </w:pPr>
+      <w:proofErr w:type="spellStart"/>
+      <w:r>
+        <w:rPr>
+          <w:color w:val="00B050"/>
+        </w:rPr>
+        <w:t>npm</w:t>
+      </w:r>
+      <w:proofErr w:type="spellEnd"/>
+      <w:r>
+        <w:rPr>
+          <w:color w:val="00B050"/>
+        </w:rPr>
+        <w:t xml:space="preserve"> </w:t>
+      </w:r>
+      <w:proofErr w:type="spellStart"/>
+      <w:r>
+        <w:rPr>
+          <w:color w:val="00B050"/>
+        </w:rPr>
+        <w:t>i</w:t>
+      </w:r>
+      <w:proofErr w:type="spellEnd"/>
+      <w:r>
+        <w:rPr>
+          <w:color w:val="00B050"/>
+        </w:rPr>
+        <w:t xml:space="preserve"> enzyme-adapter-react-16 --save-dev  </w:t>
+      </w:r>
+    </w:p>
+    <w:p>
+      <w:pPr>
+        <w:spacing w:after="0"/>
+        <w:rPr>
+          <w:color w:val="00B050"/>
+        </w:rPr>
+      </w:pPr>
+    </w:p>
+    <w:p>
+      <w:pPr>
+        <w:spacing w:after="0"/>
+        <w:rPr>
+          <w:color w:val="00B050"/>
+        </w:rPr>
+      </w:pPr>
+      <w:r>
+        <w:rPr>
+          <w:color w:val="00B050"/>
+        </w:rPr>
+        <w:t xml:space="preserve">Next, add a </w:t>
+      </w:r>
+      <w:proofErr w:type="spellStart"/>
+      <w:r>
+        <w:rPr>
+          <w:color w:val="00B050"/>
+        </w:rPr>
+        <w:t>src</w:t>
+      </w:r>
+      <w:proofErr w:type="spellEnd"/>
+      <w:r>
+        <w:rPr>
+          <w:color w:val="00B050"/>
+        </w:rPr>
+        <w:t>/tempPolyfills.js file to create the global request animation frame function that React now depends on.</w:t>
+      </w:r>
+    </w:p>
+    <w:p>
+      <w:pPr>
+        <w:spacing w:after="0"/>
+        <w:rPr>
+          <w:color w:val="00B050"/>
+        </w:rPr>
+      </w:pPr>
+    </w:p>
+    <w:p>
+      <w:pPr>
+        <w:spacing w:after="0"/>
+        <w:rPr>
+          <w:color w:val="00B050"/>
+        </w:rPr>
+      </w:pPr>
+      <w:proofErr w:type="spellStart"/>
+      <w:r>
+        <w:rPr>
+          <w:color w:val="00B050"/>
+        </w:rPr>
+        <w:t>src</w:t>
+      </w:r>
+      <w:proofErr w:type="spellEnd"/>
+      <w:r>
+        <w:rPr>
+          <w:color w:val="00B050"/>
+        </w:rPr>
+        <w:t>/tempPolyfills.js should contain the following contents:</w:t>
+      </w:r>
+    </w:p>
+    <w:p>
+      <w:pPr>
+        <w:spacing w:after="0"/>
+        <w:rPr>
+          <w:color w:val="00B050"/>
+        </w:rPr>
+      </w:pPr>
+    </w:p>
+    <w:p>
+      <w:pPr>
+        <w:spacing w:after="0"/>
+        <w:rPr>
+          <w:color w:val="00B050"/>
+        </w:rPr>
+      </w:pPr>
+      <w:r>
+        <w:rPr>
+          <w:color w:val="00B050"/>
+        </w:rPr>
+        <w:t xml:space="preserve">const </w:t>
+      </w:r>
+      <w:proofErr w:type="spellStart"/>
+      <w:r>
+        <w:rPr>
+          <w:color w:val="00B050"/>
+        </w:rPr>
+        <w:t>requestAnimationFrame</w:t>
+      </w:r>
+      <w:proofErr w:type="spellEnd"/>
+      <w:r>
+        <w:rPr>
+          <w:color w:val="00B050"/>
+        </w:rPr>
+        <w:t xml:space="preserve"> = </w:t>
+      </w:r>
+      <w:proofErr w:type="spellStart"/>
+      <w:proofErr w:type="gramStart"/>
+      <w:r>
+        <w:rPr>
+          <w:color w:val="00B050"/>
+        </w:rPr>
+        <w:t>global.requestAnimationFrame</w:t>
+      </w:r>
+      <w:proofErr w:type="spellEnd"/>
+      <w:proofErr w:type="gramEnd"/>
+      <w:r>
+        <w:rPr>
+          <w:color w:val="00B050"/>
+        </w:rPr>
+        <w:t xml:space="preserve"> = callback =&gt; {</w:t>
+      </w:r>
+    </w:p>
+    <w:p>
+      <w:pPr>
+        <w:spacing w:after="0"/>
+        <w:rPr>
+          <w:color w:val="00B050"/>
+        </w:rPr>
+      </w:pPr>
+      <w:r>
+        <w:rPr>
+          <w:color w:val="00B050"/>
+        </w:rPr>
+        <w:t xml:space="preserve">  </w:t>
+      </w:r>
+      <w:proofErr w:type="spellStart"/>
+      <w:proofErr w:type="gramStart"/>
+      <w:r>
+        <w:rPr>
+          <w:color w:val="00B050"/>
+        </w:rPr>
+        <w:t>setTimeout</w:t>
+      </w:r>
+      <w:proofErr w:type="spellEnd"/>
+      <w:r>
+        <w:rPr>
+          <w:color w:val="00B050"/>
+        </w:rPr>
+        <w:t>(</w:t>
+      </w:r>
+      <w:proofErr w:type="gramEnd"/>
+      <w:r>
+        <w:rPr>
+          <w:color w:val="00B050"/>
+        </w:rPr>
+        <w:t>callback, 0);</w:t>
+      </w:r>
+    </w:p>
+    <w:p>
+      <w:pPr>
+        <w:spacing w:after="0"/>
+        <w:rPr>
+          <w:color w:val="00B050"/>
+        </w:rPr>
+      </w:pPr>
+      <w:r>
+        <w:rPr>
+          <w:color w:val="00B050"/>
+        </w:rPr>
+        <w:t>}</w:t>
+      </w:r>
+    </w:p>
+    <w:p>
+      <w:pPr>
+        <w:spacing w:after="0"/>
+        <w:rPr>
+          <w:color w:val="00B050"/>
+        </w:rPr>
+      </w:pPr>
+      <w:r>
+        <w:rPr>
+          <w:color w:val="00B050"/>
+        </w:rPr>
+        <w:t xml:space="preserve"> </w:t>
+      </w:r>
+    </w:p>
+    <w:p>
+      <w:pPr>
+        <w:spacing w:after="0"/>
+        <w:rPr>
+          <w:color w:val="00B050"/>
+        </w:rPr>
+      </w:pPr>
+      <w:r>
+        <w:rPr>
+          <w:color w:val="00B050"/>
+        </w:rPr>
+        <w:t xml:space="preserve">export default </w:t>
+      </w:r>
+      <w:proofErr w:type="spellStart"/>
+      <w:r>
+        <w:rPr>
+          <w:color w:val="00B050"/>
+        </w:rPr>
+        <w:t>requestAnimationFrame</w:t>
+      </w:r>
+      <w:proofErr w:type="spellEnd"/>
+      <w:r>
+        <w:rPr>
+          <w:color w:val="00B050"/>
+        </w:rPr>
+        <w:t>;</w:t>
+      </w:r>
+    </w:p>
+    <w:p>
+      <w:pPr>
+        <w:spacing w:after="0"/>
+        <w:rPr>
+          <w:color w:val="00B050"/>
+        </w:rPr>
+      </w:pPr>
+      <w:r>
+        <w:rPr>
+          <w:color w:val="00B050"/>
+        </w:rPr>
+        <w:t xml:space="preserve">Finally, add a </w:t>
+      </w:r>
+      <w:proofErr w:type="spellStart"/>
+      <w:r>
+        <w:rPr>
+          <w:color w:val="00B050"/>
+        </w:rPr>
+        <w:t>src</w:t>
+      </w:r>
+      <w:proofErr w:type="spellEnd"/>
+      <w:r>
+        <w:rPr>
+          <w:color w:val="00B050"/>
+        </w:rPr>
+        <w:t xml:space="preserve">/setupTests.js file to configure the </w:t>
+      </w:r>
+      <w:proofErr w:type="spellStart"/>
+      <w:r>
+        <w:rPr>
+          <w:color w:val="00B050"/>
+        </w:rPr>
+        <w:t>enzmye</w:t>
+      </w:r>
+      <w:proofErr w:type="spellEnd"/>
+      <w:r>
+        <w:rPr>
+          <w:color w:val="00B050"/>
+        </w:rPr>
+        <w:t xml:space="preserve"> adapter for our tests. The </w:t>
+      </w:r>
+      <w:proofErr w:type="spellStart"/>
+      <w:r>
+        <w:rPr>
+          <w:color w:val="00B050"/>
+        </w:rPr>
+        <w:t>disableLifecyleMethods</w:t>
+      </w:r>
+      <w:proofErr w:type="spellEnd"/>
+      <w:r>
+        <w:rPr>
+          <w:color w:val="00B050"/>
+        </w:rPr>
+        <w:t xml:space="preserve"> portion is needed to allow us to modify props through different tests.</w:t>
+      </w:r>
+    </w:p>
+    <w:p>
+      <w:pPr>
+        <w:spacing w:after="0"/>
+        <w:rPr>
+          <w:color w:val="00B050"/>
+        </w:rPr>
+      </w:pPr>
+    </w:p>
+    <w:p>
+      <w:pPr>
+        <w:spacing w:after="0"/>
+        <w:rPr>
+          <w:color w:val="00B050"/>
+        </w:rPr>
+      </w:pPr>
+      <w:proofErr w:type="spellStart"/>
+      <w:r>
+        <w:rPr>
+          <w:color w:val="00B050"/>
+        </w:rPr>
+        <w:t>src</w:t>
+      </w:r>
+      <w:proofErr w:type="spellEnd"/>
+      <w:r>
+        <w:rPr>
+          <w:color w:val="00B050"/>
+        </w:rPr>
+        <w:t>/setupTests.js should contain the following contents:</w:t>
+      </w:r>
+    </w:p>
+    <w:p>
+      <w:pPr>
+        <w:spacing w:after="0"/>
+        <w:rPr>
+          <w:color w:val="00B050"/>
+        </w:rPr>
+      </w:pPr>
+    </w:p>
+    <w:p>
+      <w:pPr>
+        <w:spacing w:after="0"/>
+        <w:rPr>
+          <w:color w:val="00B050"/>
+        </w:rPr>
+      </w:pPr>
+      <w:r>
+        <w:rPr>
+          <w:color w:val="00B050"/>
+        </w:rPr>
+        <w:t xml:space="preserve">import </w:t>
+      </w:r>
+      <w:proofErr w:type="spellStart"/>
+      <w:r>
+        <w:rPr>
+          <w:color w:val="00B050"/>
+        </w:rPr>
+        <w:t>requestAnimationFrame</w:t>
+      </w:r>
+      <w:proofErr w:type="spellEnd"/>
+      <w:r>
+        <w:rPr>
+          <w:color w:val="00B050"/>
+        </w:rPr>
+        <w:t xml:space="preserve"> from </w:t>
+      </w:r>
+      <w:proofErr w:type="gramStart"/>
+      <w:r>
+        <w:rPr>
+          <w:color w:val="00B050"/>
+        </w:rPr>
+        <w:t>'./</w:t>
+      </w:r>
+      <w:proofErr w:type="spellStart"/>
+      <w:proofErr w:type="gramEnd"/>
+      <w:r>
+        <w:rPr>
+          <w:color w:val="00B050"/>
+        </w:rPr>
+        <w:t>tempPolyfills</w:t>
+      </w:r>
+      <w:proofErr w:type="spellEnd"/>
+      <w:r>
+        <w:rPr>
+          <w:color w:val="00B050"/>
+        </w:rPr>
+        <w:t>';</w:t>
+      </w:r>
+    </w:p>
+    <w:p>
+      <w:pPr>
+        <w:spacing w:after="0"/>
+        <w:rPr>
+          <w:color w:val="00B050"/>
+        </w:rPr>
+      </w:pPr>
+      <w:r>
+        <w:rPr>
+          <w:color w:val="00B050"/>
+        </w:rPr>
+        <w:t xml:space="preserve"> </w:t>
+      </w:r>
+    </w:p>
+    <w:p>
+      <w:pPr>
+        <w:spacing w:after="0"/>
+        <w:rPr>
+          <w:color w:val="00B050"/>
+        </w:rPr>
+      </w:pPr>
+      <w:r>
+        <w:rPr>
+          <w:color w:val="00B050"/>
+        </w:rPr>
+        <w:t xml:space="preserve">import </w:t>
+      </w:r>
+      <w:proofErr w:type="gramStart"/>
+      <w:r>
+        <w:rPr>
+          <w:color w:val="00B050"/>
+        </w:rPr>
+        <w:t>{ configure</w:t>
+      </w:r>
+      <w:proofErr w:type="gramEnd"/>
+      <w:r>
+        <w:rPr>
+          <w:color w:val="00B050"/>
+        </w:rPr>
+        <w:t xml:space="preserve"> } from 'enzyme';</w:t>
+      </w:r>
+    </w:p>
+    <w:p>
+      <w:pPr>
+        <w:spacing w:after="0"/>
+        <w:rPr>
+          <w:color w:val="00B050"/>
+        </w:rPr>
+      </w:pPr>
+      <w:r>
+        <w:rPr>
+          <w:color w:val="00B050"/>
+        </w:rPr>
+        <w:t>import Adapter from 'enzyme-adapter-react-16';</w:t>
+      </w:r>
+    </w:p>
+    <w:p>
+      <w:pPr>
+        <w:spacing w:after="0"/>
+        <w:rPr>
+          <w:color w:val="00B050"/>
+        </w:rPr>
+      </w:pPr>
+      <w:r>
+        <w:rPr>
+          <w:color w:val="00B050"/>
+        </w:rPr>
+        <w:t xml:space="preserve"> </w:t>
+      </w:r>
+    </w:p>
+    <w:p>
+      <w:pPr>
+        <w:spacing w:after="0"/>
+        <w:rPr>
+          <w:color w:val="00B050"/>
+        </w:rPr>
+      </w:pPr>
+      <w:proofErr w:type="gramStart"/>
+      <w:r>
+        <w:rPr>
+          <w:color w:val="00B050"/>
+        </w:rPr>
+        <w:t>configure(</w:t>
+      </w:r>
+      <w:proofErr w:type="gramEnd"/>
+      <w:r>
+        <w:rPr>
+          <w:color w:val="00B050"/>
+        </w:rPr>
+        <w:t xml:space="preserve">{ adapter: new Adapter(), </w:t>
+      </w:r>
+      <w:proofErr w:type="spellStart"/>
+      <w:r>
+        <w:rPr>
+          <w:color w:val="00B050"/>
+        </w:rPr>
+        <w:t>disableLifecycleMethods</w:t>
+      </w:r>
+      <w:proofErr w:type="spellEnd"/>
+      <w:r>
+        <w:rPr>
+          <w:color w:val="00B050"/>
+        </w:rPr>
+        <w:t>: true });</w:t>
+      </w:r>
+    </w:p>
+    <w:p>
+      <w:pPr>
+        <w:spacing w:after="0"/>
+        <w:rPr>
+          <w:color w:val="00B050"/>
+        </w:rPr>
+      </w:pPr>
+      <w:r>
+        <w:rPr>
+          <w:color w:val="00B050"/>
+        </w:rPr>
+        <w:t xml:space="preserve">********************* </w:t>
+      </w:r>
+    </w:p>
+    <w:p>
+      <w:pPr>
+        <w:spacing w:after="0"/>
+        <w:rPr>
+          <w:color w:val="00B050"/>
+        </w:rPr>
+      </w:pPr>
+    </w:p>
+    <w:p>
+      <w:pPr>
+        <w:spacing w:after="0"/>
+        <w:rPr>
+          <w:color w:val="00B050"/>
+        </w:rPr>
+      </w:pPr>
+      <w:r>
+        <w:rPr>
+          <w:color w:val="00B050"/>
+        </w:rPr>
+        <w:t>Let's keep coding!</w:t>
+      </w:r>
+    </w:p>
+    <w:p/>
+    <w:p/>
+    <w:p>
+      <w:pPr>
+        <w:spacing w:after="0"/>
+      </w:pPr>
+      <w:r>
+        <w:lastRenderedPageBreak/>
+        <w:t>// check if component renders correctly</w:t>
+      </w:r>
+    </w:p>
+    <w:p>
+      <w:pPr>
+        <w:spacing w:after="0"/>
+      </w:pPr>
+      <w:r>
+        <w:t>// to create a jest unit test, we use jest method 'it' function</w:t>
+      </w:r>
+    </w:p>
+    <w:p>
+      <w:pPr>
+        <w:spacing w:after="0"/>
+      </w:pPr>
+      <w:r>
+        <w:t xml:space="preserve">// it takes two </w:t>
+      </w:r>
+      <w:proofErr w:type="spellStart"/>
+      <w:r>
+        <w:t>args</w:t>
+      </w:r>
+      <w:proofErr w:type="spellEnd"/>
+      <w:r>
+        <w:t>, test desc and test</w:t>
+      </w:r>
+    </w:p>
+    <w:p>
+      <w:pPr>
+        <w:spacing w:after="0"/>
+      </w:pPr>
+      <w:proofErr w:type="gramStart"/>
+      <w:r>
+        <w:t>it(</w:t>
+      </w:r>
+      <w:proofErr w:type="gramEnd"/>
+      <w:r>
+        <w:t>'renders correctly', () =&gt; {</w:t>
+      </w:r>
+    </w:p>
+    <w:p>
+      <w:pPr>
+        <w:spacing w:after="0"/>
+      </w:pPr>
+      <w:r>
+        <w:t xml:space="preserve">    // expect jest method, allows us to check if parts of this app component meet certain conditions</w:t>
+      </w:r>
+    </w:p>
+    <w:p>
+      <w:pPr>
+        <w:spacing w:after="0"/>
+      </w:pPr>
+      <w:r>
+        <w:t xml:space="preserve">    // testing conditions are asserted by chaining other jest methods after the expect method</w:t>
+      </w:r>
+    </w:p>
+    <w:p>
+      <w:pPr>
+        <w:spacing w:after="0"/>
+      </w:pPr>
+    </w:p>
+    <w:p>
+      <w:pPr>
+        <w:spacing w:after="0"/>
+      </w:pPr>
+      <w:r>
+        <w:t xml:space="preserve">    // </w:t>
+      </w:r>
+      <w:proofErr w:type="spellStart"/>
+      <w:r>
+        <w:t>toMatchSnapshot</w:t>
+      </w:r>
+      <w:proofErr w:type="spellEnd"/>
+      <w:r>
+        <w:t xml:space="preserve"> is a key method of snapshots. Snapshots keep a recorded history of </w:t>
+      </w:r>
+      <w:proofErr w:type="gramStart"/>
+      <w:r>
+        <w:t>your</w:t>
+      </w:r>
+      <w:proofErr w:type="gramEnd"/>
+      <w:r>
+        <w:t xml:space="preserve"> react components, </w:t>
+      </w:r>
+    </w:p>
+    <w:p>
+      <w:pPr>
+        <w:spacing w:after="0"/>
+      </w:pPr>
+      <w:r>
+        <w:t xml:space="preserve">    // </w:t>
+      </w:r>
+      <w:proofErr w:type="spellStart"/>
+      <w:r>
+        <w:t>everytime</w:t>
+      </w:r>
+      <w:proofErr w:type="spellEnd"/>
+      <w:r>
+        <w:t xml:space="preserve"> a change is made in the application snapshot will update and make sure previous components</w:t>
+      </w:r>
+    </w:p>
+    <w:p>
+      <w:pPr>
+        <w:spacing w:after="0"/>
+      </w:pPr>
+      <w:r>
+        <w:t xml:space="preserve">    // in testing files match your new one</w:t>
+      </w:r>
+    </w:p>
+    <w:p>
+      <w:pPr>
+        <w:spacing w:after="0"/>
+      </w:pPr>
+      <w:r>
+        <w:t xml:space="preserve">    // using </w:t>
+      </w:r>
+      <w:proofErr w:type="gramStart"/>
+      <w:r>
+        <w:t>snapshot</w:t>
+      </w:r>
+      <w:proofErr w:type="gramEnd"/>
+      <w:r>
+        <w:t xml:space="preserve"> we can test the rendered JSX as a whole</w:t>
+      </w:r>
+    </w:p>
+    <w:p>
+      <w:pPr>
+        <w:spacing w:after="0"/>
+      </w:pPr>
+      <w:r>
+        <w:t xml:space="preserve">    expect(app</w:t>
+      </w:r>
+      <w:proofErr w:type="gramStart"/>
+      <w:r>
+        <w:t>).</w:t>
+      </w:r>
+      <w:proofErr w:type="spellStart"/>
+      <w:r>
+        <w:t>toMatchSnapshot</w:t>
+      </w:r>
+      <w:proofErr w:type="spellEnd"/>
+      <w:proofErr w:type="gramEnd"/>
+      <w:r>
+        <w:t>();</w:t>
+      </w:r>
+    </w:p>
+    <w:p>
+      <w:pPr>
+        <w:spacing w:after="0"/>
+      </w:pPr>
+      <w:r>
+        <w:t>});</w:t>
+      </w:r>
+    </w:p>
+    <w:p>
+      <w:pPr>
+        <w:spacing w:after="0"/>
+      </w:pPr>
+    </w:p>
+    <w:p>
+      <w:pPr>
+        <w:spacing w:after="0"/>
+      </w:pPr>
+      <w:r>
+        <w:t xml:space="preserve">// once me make changes to the rendered component of App.js, the test will fail, </w:t>
+      </w:r>
+    </w:p>
+    <w:p>
+      <w:pPr>
+        <w:spacing w:after="0"/>
+      </w:pPr>
+      <w:r>
+        <w:t>// because the rendered component is different than the snapshot.</w:t>
+      </w:r>
+    </w:p>
+    <w:p>
+      <w:pPr>
+        <w:spacing w:after="0"/>
+      </w:pPr>
+      <w:r>
+        <w:t>// We can then confirm the change and by pressing u to update the snapshot</w:t>
+      </w:r>
+    </w:p>
+    <w:p>
+      <w:pPr>
+        <w:spacing w:after="0"/>
+      </w:pPr>
+    </w:p>
+    <w:p>
+      <w:pPr>
+        <w:spacing w:after="0"/>
+      </w:pPr>
+      <w:proofErr w:type="gramStart"/>
+      <w:r>
+        <w:t>it(</w:t>
+      </w:r>
+      <w:proofErr w:type="gramEnd"/>
+      <w:r>
+        <w:t>'initializes the `state` with an empty list of gifts', () =&gt; {</w:t>
+      </w:r>
+    </w:p>
+    <w:p>
+      <w:pPr>
+        <w:spacing w:after="0"/>
+      </w:pPr>
+      <w:r>
+        <w:t xml:space="preserve">    expect(</w:t>
+      </w:r>
+      <w:proofErr w:type="spellStart"/>
+      <w:proofErr w:type="gramStart"/>
+      <w:r>
+        <w:t>app.state</w:t>
+      </w:r>
+      <w:proofErr w:type="spellEnd"/>
+      <w:proofErr w:type="gramEnd"/>
+      <w:r>
+        <w:t>().gifts).</w:t>
+      </w:r>
+      <w:proofErr w:type="spellStart"/>
+      <w:r>
+        <w:t>toEqual</w:t>
+      </w:r>
+      <w:proofErr w:type="spellEnd"/>
+      <w:r>
+        <w:t>([]);</w:t>
+      </w:r>
+    </w:p>
+    <w:p>
+      <w:pPr>
+        <w:spacing w:after="0"/>
+      </w:pPr>
+      <w:r>
+        <w:t>});</w:t>
+      </w:r>
+    </w:p>
+    <w:p>
+      <w:pPr>
+        <w:spacing w:after="0"/>
+      </w:pPr>
+    </w:p>
+    <w:p>
+      <w:pPr>
+        <w:spacing w:after="0"/>
+      </w:pPr>
+    </w:p>
+    <w:p>
+      <w:pPr>
+        <w:spacing w:after="0"/>
+      </w:pPr>
+      <w:proofErr w:type="gramStart"/>
+      <w:r>
+        <w:t>it(</w:t>
+      </w:r>
+      <w:proofErr w:type="gramEnd"/>
+      <w:r>
+        <w:t>'adds a new gift to `state` when clicking the `add gift` button', () =&gt; {</w:t>
+      </w:r>
+    </w:p>
+    <w:p>
+      <w:pPr>
+        <w:spacing w:after="0"/>
+      </w:pPr>
+      <w:r>
+        <w:t xml:space="preserve">    // find add gift button and click</w:t>
+      </w:r>
+    </w:p>
+    <w:p>
+      <w:pPr>
+        <w:spacing w:after="0"/>
+      </w:pPr>
+      <w:r>
+        <w:t xml:space="preserve">    // find method lets us find child or inner components by JSX tags or by </w:t>
+      </w:r>
+      <w:proofErr w:type="spellStart"/>
+      <w:r>
+        <w:t>className</w:t>
+      </w:r>
+      <w:proofErr w:type="spellEnd"/>
+    </w:p>
+    <w:p>
+      <w:pPr>
+        <w:spacing w:after="0"/>
+      </w:pPr>
+      <w:r>
+        <w:t xml:space="preserve">    </w:t>
+      </w:r>
+      <w:proofErr w:type="spellStart"/>
+      <w:proofErr w:type="gramStart"/>
+      <w:r>
+        <w:t>app.find</w:t>
+      </w:r>
+      <w:proofErr w:type="spellEnd"/>
+      <w:proofErr w:type="gramEnd"/>
+      <w:r>
+        <w:t>('.</w:t>
+      </w:r>
+      <w:proofErr w:type="spellStart"/>
+      <w:r>
+        <w:t>btn</w:t>
+      </w:r>
+      <w:proofErr w:type="spellEnd"/>
+      <w:r>
+        <w:t>-add').simulate('click');</w:t>
+      </w:r>
+    </w:p>
+    <w:p>
+      <w:pPr>
+        <w:spacing w:after="0"/>
+      </w:pPr>
+      <w:r>
+        <w:t xml:space="preserve">    expect(</w:t>
+      </w:r>
+      <w:proofErr w:type="spellStart"/>
+      <w:proofErr w:type="gramStart"/>
+      <w:r>
+        <w:t>app.state</w:t>
+      </w:r>
+      <w:proofErr w:type="spellEnd"/>
+      <w:proofErr w:type="gramEnd"/>
+      <w:r>
+        <w:t>().gifts).</w:t>
+      </w:r>
+      <w:proofErr w:type="spellStart"/>
+      <w:r>
+        <w:t>toEqual</w:t>
+      </w:r>
+      <w:proofErr w:type="spellEnd"/>
+      <w:r>
+        <w:t>([{id: 1}]);</w:t>
+      </w:r>
+    </w:p>
+    <w:p>
+      <w:pPr>
+        <w:spacing w:after="0"/>
+      </w:pPr>
+      <w:r>
+        <w:t>});</w:t>
+      </w:r>
+    </w:p>
+    <w:p>
+      <w:pPr>
+        <w:spacing w:after="0"/>
+      </w:pPr>
+    </w:p>
+    <w:p>
+      <w:pPr>
+        <w:spacing w:after="0"/>
+      </w:pPr>
+    </w:p>
+    <w:p>
+      <w:pPr>
+        <w:spacing w:after="0"/>
+      </w:pPr>
+      <w:proofErr w:type="gramStart"/>
+      <w:r>
+        <w:t>it(</w:t>
+      </w:r>
+      <w:proofErr w:type="gramEnd"/>
+      <w:r>
+        <w:t>'adds a new gift to the rendered list when clicking the `add gift` button', () =&gt; {</w:t>
+      </w:r>
+    </w:p>
+    <w:p>
+      <w:pPr>
+        <w:spacing w:after="0"/>
+      </w:pPr>
+      <w:r>
+        <w:t xml:space="preserve">    </w:t>
+      </w:r>
+      <w:proofErr w:type="spellStart"/>
+      <w:proofErr w:type="gramStart"/>
+      <w:r>
+        <w:t>app.find</w:t>
+      </w:r>
+      <w:proofErr w:type="spellEnd"/>
+      <w:proofErr w:type="gramEnd"/>
+      <w:r>
+        <w:t>('.</w:t>
+      </w:r>
+      <w:proofErr w:type="spellStart"/>
+      <w:r>
+        <w:t>btn</w:t>
+      </w:r>
+      <w:proofErr w:type="spellEnd"/>
+      <w:r>
+        <w:t>-add').simulate('click');</w:t>
+      </w:r>
+    </w:p>
+    <w:p>
+      <w:pPr>
+        <w:spacing w:after="0"/>
+      </w:pPr>
+      <w:r>
+        <w:t xml:space="preserve">    expect(</w:t>
+      </w:r>
+      <w:proofErr w:type="spellStart"/>
+      <w:proofErr w:type="gramStart"/>
+      <w:r>
+        <w:t>app.find</w:t>
+      </w:r>
+      <w:proofErr w:type="spellEnd"/>
+      <w:proofErr w:type="gramEnd"/>
+      <w:r>
+        <w:t>('.gift-list').children().length).</w:t>
+      </w:r>
+      <w:proofErr w:type="spellStart"/>
+      <w:r>
+        <w:t>toEqual</w:t>
+      </w:r>
+      <w:proofErr w:type="spellEnd"/>
+      <w:r>
+        <w:t>(2);</w:t>
+      </w:r>
+    </w:p>
+    <w:p>
+      <w:pPr>
+        <w:spacing w:after="0"/>
+      </w:pPr>
+      <w:r>
+        <w:t>})</w:t>
+      </w:r>
+    </w:p>
+    <w:p>
+      <w:pPr>
+        <w:spacing w:after="0"/>
+      </w:pPr>
+    </w:p>
+    <w:p>
+      <w:pPr>
+        <w:spacing w:after="0"/>
+      </w:pPr>
+    </w:p>
+    <w:p>
+      <w:pPr>
+        <w:spacing w:after="0"/>
+      </w:pPr>
+    </w:p>
+    <w:p>
+      <w:pPr>
+        <w:spacing w:after="0"/>
+      </w:pPr>
+    </w:p>
+    <w:p>
+      <w:pPr>
+        <w:spacing w:after="0"/>
+      </w:pPr>
+    </w:p>
+    <w:p>
+      <w:pPr>
+        <w:spacing w:after="0"/>
+      </w:pPr>
+    </w:p>
+    <w:p>
+      <w:pPr>
+        <w:spacing w:after="0"/>
+      </w:pPr>
+    </w:p>
+    <w:p>
+      <w:pPr>
+        <w:pStyle w:val="ListParagraph"/>
+        <w:numPr>
+          <w:ilvl w:val="0"/>
+          <w:numId w:val="15"/>
+        </w:numPr>
+      </w:pPr>
+      <w:r>
+        <w:lastRenderedPageBreak/>
+        <w:t xml:space="preserve">With BDD it’s a common practice to </w:t>
+      </w:r>
+      <w:r>
+        <w:t xml:space="preserve">group a bunch of tests together. </w:t>
+      </w:r>
+    </w:p>
+    <w:p>
+      <w:pPr>
+        <w:pStyle w:val="ListParagraph"/>
+        <w:numPr>
+          <w:ilvl w:val="0"/>
+          <w:numId w:val="15"/>
+        </w:numPr>
+      </w:pPr>
+      <w:r>
+        <w:t xml:space="preserve">Use Jest Global </w:t>
+      </w:r>
+      <w:r>
+        <w:rPr>
+          <w:b/>
+        </w:rPr>
+        <w:t>describe</w:t>
+      </w:r>
+      <w:r>
+        <w:t xml:space="preserve"> method to group tests together, </w:t>
+      </w:r>
+    </w:p>
+    <w:p>
+      <w:pPr>
+        <w:pStyle w:val="ListParagraph"/>
+        <w:numPr>
+          <w:ilvl w:val="0"/>
+          <w:numId w:val="15"/>
+        </w:numPr>
+        <w:spacing w:after="0"/>
+      </w:pPr>
+      <w:r>
+        <w:t>*** Snapshot becomes obsolete</w:t>
+      </w:r>
+    </w:p>
+    <w:p>
+      <w:pPr>
+        <w:pStyle w:val="ListParagraph"/>
+        <w:numPr>
+          <w:ilvl w:val="0"/>
+          <w:numId w:val="15"/>
+        </w:numPr>
+        <w:spacing w:after="0"/>
+      </w:pPr>
+      <w:r>
+        <w:t>Press u to update</w:t>
+      </w:r>
+    </w:p>
+    <w:p>
+      <w:pPr>
+        <w:pStyle w:val="ListParagraph"/>
+        <w:numPr>
+          <w:ilvl w:val="0"/>
+          <w:numId w:val="15"/>
+        </w:numPr>
+        <w:spacing w:after="0"/>
+      </w:pPr>
+      <w:r>
+        <w:t>Press a to rerun tests</w:t>
+      </w:r>
+    </w:p>
+    <w:p>
+      <w:pPr>
+        <w:pStyle w:val="ListParagraph"/>
+        <w:numPr>
+          <w:ilvl w:val="0"/>
+          <w:numId w:val="15"/>
+        </w:numPr>
+        <w:spacing w:after="0"/>
+      </w:pPr>
       <w:bookmarkStart w:id="0" w:name="_GoBack"/>
       <w:bookmarkEnd w:id="0"/>
     </w:p>
-    <w:p/>
-    <w:p/>
-    <w:p/>
-    <w:p/>
-    <w:p/>
-    <w:p/>
-    <w:p/>
     <w:p/>
     <w:sectPr>
       <w:headerReference w:type="default" r:id="rId8"/>
@@ -1845,6 +3502,119 @@
 <file path=word/numbering.xml><?xml version="1.0" encoding="utf-8"?>
 <w:numbering xmlns:wpc="http://schemas.microsoft.com/office/word/2010/wordprocessingCanvas" xmlns:cx="http://schemas.microsoft.com/office/drawing/2014/chartex" xmlns:cx1="http://schemas.microsoft.com/office/drawing/2015/9/8/chartex" xmlns:cx2="http://schemas.microsoft.com/office/drawing/2015/10/21/chartex" xmlns:cx3="http://schemas.microsoft.com/office/drawing/2016/5/9/chartex" xmlns:cx4="http://schemas.microsoft.com/office/drawing/2016/5/10/chartex" xmlns:cx5="http://schemas.microsoft.com/office/drawing/2016/5/11/chartex" xmlns:cx6="http://schemas.microsoft.com/office/drawing/2016/5/12/chartex" xmlns:cx7="http://schemas.microsoft.com/office/drawing/2016/5/13/chartex" xmlns:cx8="http://schemas.microsoft.com/office/drawing/2016/5/14/chartex" xmlns:mc="http://schemas.openxmlformats.org/markup-compatibility/2006" xmlns:aink="http://schemas.microsoft.com/office/drawing/2016/ink" xmlns:am3d="http://schemas.microsoft.com/office/drawing/2017/model3d" xmlns:o="urn:schemas-microsoft-com:office:office" xmlns:r="http://schemas.openxmlformats.org/officeDocument/2006/relationships" xmlns:m="http://schemas.openxmlformats.org/officeDocument/2006/math" xmlns:v="urn:schemas-microsoft-com:vml" xmlns:wp14="http://schemas.microsoft.com/office/word/2010/wordprocessingDrawing" xmlns:wp="http://schemas.openxmlformats.org/drawingml/2006/wordprocessingDrawing" xmlns:w10="urn:schemas-microsoft-com:office:word" xmlns:w="http://schemas.openxmlformats.org/wordprocessingml/2006/main" xmlns:w14="http://schemas.microsoft.com/office/word/2010/wordml" xmlns:w15="http://schemas.microsoft.com/office/word/2012/wordml" xmlns:w16cid="http://schemas.microsoft.com/office/word/2016/wordml/cid" xmlns:w16se="http://schemas.microsoft.com/office/word/2015/wordml/symex" xmlns:wpg="http://schemas.microsoft.com/office/word/2010/wordprocessingGroup" xmlns:wpi="http://schemas.microsoft.com/office/word/2010/wordprocessingInk" xmlns:wne="http://schemas.microsoft.com/office/word/2006/wordml" xmlns:wps="http://schemas.microsoft.com/office/word/2010/wordprocessingShape" mc:Ignorable="w14 w15 w16se w16cid wp14">
   <w:abstractNum w:abstractNumId="0" w15:restartNumberingAfterBreak="0">
+    <w:nsid w:val="03260204"/>
+    <w:multiLevelType w:val="hybridMultilevel"/>
+    <w:tmpl w:val="E1E011E6"/>
+    <w:lvl w:ilvl="0" w:tplc="04090001">
+      <w:start w:val="1"/>
+      <w:numFmt w:val="bullet"/>
+      <w:lvlText w:val=""/>
+      <w:lvlJc w:val="left"/>
+      <w:pPr>
+        <w:ind w:left="360" w:hanging="360"/>
+      </w:pPr>
+      <w:rPr>
+        <w:rFonts w:ascii="Symbol" w:hAnsi="Symbol" w:hint="default"/>
+      </w:rPr>
+    </w:lvl>
+    <w:lvl w:ilvl="1" w:tplc="04090003" w:tentative="1">
+      <w:start w:val="1"/>
+      <w:numFmt w:val="bullet"/>
+      <w:lvlText w:val="o"/>
+      <w:lvlJc w:val="left"/>
+      <w:pPr>
+        <w:ind w:left="1080" w:hanging="360"/>
+      </w:pPr>
+      <w:rPr>
+        <w:rFonts w:ascii="Courier New" w:hAnsi="Courier New" w:cs="Courier New" w:hint="default"/>
+      </w:rPr>
+    </w:lvl>
+    <w:lvl w:ilvl="2" w:tplc="04090005" w:tentative="1">
+      <w:start w:val="1"/>
+      <w:numFmt w:val="bullet"/>
+      <w:lvlText w:val=""/>
+      <w:lvlJc w:val="left"/>
+      <w:pPr>
+        <w:ind w:left="1800" w:hanging="360"/>
+      </w:pPr>
+      <w:rPr>
+        <w:rFonts w:ascii="Wingdings" w:hAnsi="Wingdings" w:hint="default"/>
+      </w:rPr>
+    </w:lvl>
+    <w:lvl w:ilvl="3" w:tplc="04090001" w:tentative="1">
+      <w:start w:val="1"/>
+      <w:numFmt w:val="bullet"/>
+      <w:lvlText w:val=""/>
+      <w:lvlJc w:val="left"/>
+      <w:pPr>
+        <w:ind w:left="2520" w:hanging="360"/>
+      </w:pPr>
+      <w:rPr>
+        <w:rFonts w:ascii="Symbol" w:hAnsi="Symbol" w:hint="default"/>
+      </w:rPr>
+    </w:lvl>
+    <w:lvl w:ilvl="4" w:tplc="04090003" w:tentative="1">
+      <w:start w:val="1"/>
+      <w:numFmt w:val="bullet"/>
+      <w:lvlText w:val="o"/>
+      <w:lvlJc w:val="left"/>
+      <w:pPr>
+        <w:ind w:left="3240" w:hanging="360"/>
+      </w:pPr>
+      <w:rPr>
+        <w:rFonts w:ascii="Courier New" w:hAnsi="Courier New" w:cs="Courier New" w:hint="default"/>
+      </w:rPr>
+    </w:lvl>
+    <w:lvl w:ilvl="5" w:tplc="04090005" w:tentative="1">
+      <w:start w:val="1"/>
+      <w:numFmt w:val="bullet"/>
+      <w:lvlText w:val=""/>
+      <w:lvlJc w:val="left"/>
+      <w:pPr>
+        <w:ind w:left="3960" w:hanging="360"/>
+      </w:pPr>
+      <w:rPr>
+        <w:rFonts w:ascii="Wingdings" w:hAnsi="Wingdings" w:hint="default"/>
+      </w:rPr>
+    </w:lvl>
+    <w:lvl w:ilvl="6" w:tplc="04090001" w:tentative="1">
+      <w:start w:val="1"/>
+      <w:numFmt w:val="bullet"/>
+      <w:lvlText w:val=""/>
+      <w:lvlJc w:val="left"/>
+      <w:pPr>
+        <w:ind w:left="4680" w:hanging="360"/>
+      </w:pPr>
+      <w:rPr>
+        <w:rFonts w:ascii="Symbol" w:hAnsi="Symbol" w:hint="default"/>
+      </w:rPr>
+    </w:lvl>
+    <w:lvl w:ilvl="7" w:tplc="04090003" w:tentative="1">
+      <w:start w:val="1"/>
+      <w:numFmt w:val="bullet"/>
+      <w:lvlText w:val="o"/>
+      <w:lvlJc w:val="left"/>
+      <w:pPr>
+        <w:ind w:left="5400" w:hanging="360"/>
+      </w:pPr>
+      <w:rPr>
+        <w:rFonts w:ascii="Courier New" w:hAnsi="Courier New" w:cs="Courier New" w:hint="default"/>
+      </w:rPr>
+    </w:lvl>
+    <w:lvl w:ilvl="8" w:tplc="04090005" w:tentative="1">
+      <w:start w:val="1"/>
+      <w:numFmt w:val="bullet"/>
+      <w:lvlText w:val=""/>
+      <w:lvlJc w:val="left"/>
+      <w:pPr>
+        <w:ind w:left="6120" w:hanging="360"/>
+      </w:pPr>
+      <w:rPr>
+        <w:rFonts w:ascii="Wingdings" w:hAnsi="Wingdings" w:hint="default"/>
+      </w:rPr>
+    </w:lvl>
+  </w:abstractNum>
+  <w:abstractNum w:abstractNumId="1" w15:restartNumberingAfterBreak="0">
     <w:nsid w:val="1341481D"/>
     <w:multiLevelType w:val="hybridMultilevel"/>
     <w:tmpl w:val="9B989B04"/>
@@ -1957,7 +3727,7 @@
       </w:rPr>
     </w:lvl>
   </w:abstractNum>
-  <w:abstractNum w:abstractNumId="1" w15:restartNumberingAfterBreak="0">
+  <w:abstractNum w:abstractNumId="2" w15:restartNumberingAfterBreak="0">
     <w:nsid w:val="1BF25C31"/>
     <w:multiLevelType w:val="hybridMultilevel"/>
     <w:tmpl w:val="15385592"/>
@@ -2069,7 +3839,7 @@
       </w:rPr>
     </w:lvl>
   </w:abstractNum>
-  <w:abstractNum w:abstractNumId="2" w15:restartNumberingAfterBreak="0">
+  <w:abstractNum w:abstractNumId="3" w15:restartNumberingAfterBreak="0">
     <w:nsid w:val="20423EC4"/>
     <w:multiLevelType w:val="hybridMultilevel"/>
     <w:tmpl w:val="56D48B48"/>
@@ -2182,7 +3952,7 @@
       </w:rPr>
     </w:lvl>
   </w:abstractNum>
-  <w:abstractNum w:abstractNumId="3" w15:restartNumberingAfterBreak="0">
+  <w:abstractNum w:abstractNumId="4" w15:restartNumberingAfterBreak="0">
     <w:nsid w:val="23692216"/>
     <w:multiLevelType w:val="hybridMultilevel"/>
     <w:tmpl w:val="DEE800CA"/>
@@ -2295,7 +4065,7 @@
       </w:rPr>
     </w:lvl>
   </w:abstractNum>
-  <w:abstractNum w:abstractNumId="4" w15:restartNumberingAfterBreak="0">
+  <w:abstractNum w:abstractNumId="5" w15:restartNumberingAfterBreak="0">
     <w:nsid w:val="243406DC"/>
     <w:multiLevelType w:val="hybridMultilevel"/>
     <w:tmpl w:val="C3DA2C6C"/>
@@ -2408,7 +4178,7 @@
       </w:rPr>
     </w:lvl>
   </w:abstractNum>
-  <w:abstractNum w:abstractNumId="5" w15:restartNumberingAfterBreak="0">
+  <w:abstractNum w:abstractNumId="6" w15:restartNumberingAfterBreak="0">
     <w:nsid w:val="27035B93"/>
     <w:multiLevelType w:val="hybridMultilevel"/>
     <w:tmpl w:val="E60887F2"/>
@@ -2521,7 +4291,7 @@
       </w:rPr>
     </w:lvl>
   </w:abstractNum>
-  <w:abstractNum w:abstractNumId="6" w15:restartNumberingAfterBreak="0">
+  <w:abstractNum w:abstractNumId="7" w15:restartNumberingAfterBreak="0">
     <w:nsid w:val="3D564984"/>
     <w:multiLevelType w:val="hybridMultilevel"/>
     <w:tmpl w:val="FF061E0A"/>
@@ -2634,7 +4404,7 @@
       </w:rPr>
     </w:lvl>
   </w:abstractNum>
-  <w:abstractNum w:abstractNumId="7" w15:restartNumberingAfterBreak="0">
+  <w:abstractNum w:abstractNumId="8" w15:restartNumberingAfterBreak="0">
     <w:nsid w:val="3DA47E45"/>
     <w:multiLevelType w:val="hybridMultilevel"/>
     <w:tmpl w:val="AB8C8D7C"/>
@@ -2746,7 +4516,7 @@
       </w:rPr>
     </w:lvl>
   </w:abstractNum>
-  <w:abstractNum w:abstractNumId="8" w15:restartNumberingAfterBreak="0">
+  <w:abstractNum w:abstractNumId="9" w15:restartNumberingAfterBreak="0">
     <w:nsid w:val="4C077E33"/>
     <w:multiLevelType w:val="hybridMultilevel"/>
     <w:tmpl w:val="9FB80646"/>
@@ -2859,7 +4629,7 @@
       </w:rPr>
     </w:lvl>
   </w:abstractNum>
-  <w:abstractNum w:abstractNumId="9" w15:restartNumberingAfterBreak="0">
+  <w:abstractNum w:abstractNumId="10" w15:restartNumberingAfterBreak="0">
     <w:nsid w:val="5172566D"/>
     <w:multiLevelType w:val="hybridMultilevel"/>
     <w:tmpl w:val="A3FECE98"/>
@@ -2972,7 +4742,7 @@
       </w:rPr>
     </w:lvl>
   </w:abstractNum>
-  <w:abstractNum w:abstractNumId="10" w15:restartNumberingAfterBreak="0">
+  <w:abstractNum w:abstractNumId="11" w15:restartNumberingAfterBreak="0">
     <w:nsid w:val="5B6863A2"/>
     <w:multiLevelType w:val="hybridMultilevel"/>
     <w:tmpl w:val="37A87958"/>
@@ -3085,38 +4855,362 @@
       </w:rPr>
     </w:lvl>
   </w:abstractNum>
+  <w:abstractNum w:abstractNumId="12" w15:restartNumberingAfterBreak="0">
+    <w:nsid w:val="70F42049"/>
+    <w:multiLevelType w:val="hybridMultilevel"/>
+    <w:tmpl w:val="9E66511A"/>
+    <w:lvl w:ilvl="0" w:tplc="0409000F">
+      <w:start w:val="1"/>
+      <w:numFmt w:val="decimal"/>
+      <w:lvlText w:val="%1."/>
+      <w:lvlJc w:val="left"/>
+      <w:pPr>
+        <w:ind w:left="360" w:hanging="360"/>
+      </w:pPr>
+    </w:lvl>
+    <w:lvl w:ilvl="1" w:tplc="04090019" w:tentative="1">
+      <w:start w:val="1"/>
+      <w:numFmt w:val="lowerLetter"/>
+      <w:lvlText w:val="%2."/>
+      <w:lvlJc w:val="left"/>
+      <w:pPr>
+        <w:ind w:left="1080" w:hanging="360"/>
+      </w:pPr>
+    </w:lvl>
+    <w:lvl w:ilvl="2" w:tplc="0409001B" w:tentative="1">
+      <w:start w:val="1"/>
+      <w:numFmt w:val="lowerRoman"/>
+      <w:lvlText w:val="%3."/>
+      <w:lvlJc w:val="right"/>
+      <w:pPr>
+        <w:ind w:left="1800" w:hanging="180"/>
+      </w:pPr>
+    </w:lvl>
+    <w:lvl w:ilvl="3" w:tplc="0409000F" w:tentative="1">
+      <w:start w:val="1"/>
+      <w:numFmt w:val="decimal"/>
+      <w:lvlText w:val="%4."/>
+      <w:lvlJc w:val="left"/>
+      <w:pPr>
+        <w:ind w:left="2520" w:hanging="360"/>
+      </w:pPr>
+    </w:lvl>
+    <w:lvl w:ilvl="4" w:tplc="04090019" w:tentative="1">
+      <w:start w:val="1"/>
+      <w:numFmt w:val="lowerLetter"/>
+      <w:lvlText w:val="%5."/>
+      <w:lvlJc w:val="left"/>
+      <w:pPr>
+        <w:ind w:left="3240" w:hanging="360"/>
+      </w:pPr>
+    </w:lvl>
+    <w:lvl w:ilvl="5" w:tplc="0409001B" w:tentative="1">
+      <w:start w:val="1"/>
+      <w:numFmt w:val="lowerRoman"/>
+      <w:lvlText w:val="%6."/>
+      <w:lvlJc w:val="right"/>
+      <w:pPr>
+        <w:ind w:left="3960" w:hanging="180"/>
+      </w:pPr>
+    </w:lvl>
+    <w:lvl w:ilvl="6" w:tplc="0409000F" w:tentative="1">
+      <w:start w:val="1"/>
+      <w:numFmt w:val="decimal"/>
+      <w:lvlText w:val="%7."/>
+      <w:lvlJc w:val="left"/>
+      <w:pPr>
+        <w:ind w:left="4680" w:hanging="360"/>
+      </w:pPr>
+    </w:lvl>
+    <w:lvl w:ilvl="7" w:tplc="04090019" w:tentative="1">
+      <w:start w:val="1"/>
+      <w:numFmt w:val="lowerLetter"/>
+      <w:lvlText w:val="%8."/>
+      <w:lvlJc w:val="left"/>
+      <w:pPr>
+        <w:ind w:left="5400" w:hanging="360"/>
+      </w:pPr>
+    </w:lvl>
+    <w:lvl w:ilvl="8" w:tplc="0409001B" w:tentative="1">
+      <w:start w:val="1"/>
+      <w:numFmt w:val="lowerRoman"/>
+      <w:lvlText w:val="%9."/>
+      <w:lvlJc w:val="right"/>
+      <w:pPr>
+        <w:ind w:left="6120" w:hanging="180"/>
+      </w:pPr>
+    </w:lvl>
+  </w:abstractNum>
+  <w:abstractNum w:abstractNumId="13" w15:restartNumberingAfterBreak="0">
+    <w:nsid w:val="7233652D"/>
+    <w:multiLevelType w:val="hybridMultilevel"/>
+    <w:tmpl w:val="79285746"/>
+    <w:lvl w:ilvl="0" w:tplc="04090001">
+      <w:start w:val="1"/>
+      <w:numFmt w:val="bullet"/>
+      <w:lvlText w:val=""/>
+      <w:lvlJc w:val="left"/>
+      <w:pPr>
+        <w:ind w:left="360" w:hanging="360"/>
+      </w:pPr>
+      <w:rPr>
+        <w:rFonts w:ascii="Symbol" w:hAnsi="Symbol" w:hint="default"/>
+      </w:rPr>
+    </w:lvl>
+    <w:lvl w:ilvl="1" w:tplc="04090003" w:tentative="1">
+      <w:start w:val="1"/>
+      <w:numFmt w:val="bullet"/>
+      <w:lvlText w:val="o"/>
+      <w:lvlJc w:val="left"/>
+      <w:pPr>
+        <w:ind w:left="1080" w:hanging="360"/>
+      </w:pPr>
+      <w:rPr>
+        <w:rFonts w:ascii="Courier New" w:hAnsi="Courier New" w:cs="Courier New" w:hint="default"/>
+      </w:rPr>
+    </w:lvl>
+    <w:lvl w:ilvl="2" w:tplc="04090005" w:tentative="1">
+      <w:start w:val="1"/>
+      <w:numFmt w:val="bullet"/>
+      <w:lvlText w:val=""/>
+      <w:lvlJc w:val="left"/>
+      <w:pPr>
+        <w:ind w:left="1800" w:hanging="360"/>
+      </w:pPr>
+      <w:rPr>
+        <w:rFonts w:ascii="Wingdings" w:hAnsi="Wingdings" w:hint="default"/>
+      </w:rPr>
+    </w:lvl>
+    <w:lvl w:ilvl="3" w:tplc="04090001" w:tentative="1">
+      <w:start w:val="1"/>
+      <w:numFmt w:val="bullet"/>
+      <w:lvlText w:val=""/>
+      <w:lvlJc w:val="left"/>
+      <w:pPr>
+        <w:ind w:left="2520" w:hanging="360"/>
+      </w:pPr>
+      <w:rPr>
+        <w:rFonts w:ascii="Symbol" w:hAnsi="Symbol" w:hint="default"/>
+      </w:rPr>
+    </w:lvl>
+    <w:lvl w:ilvl="4" w:tplc="04090003" w:tentative="1">
+      <w:start w:val="1"/>
+      <w:numFmt w:val="bullet"/>
+      <w:lvlText w:val="o"/>
+      <w:lvlJc w:val="left"/>
+      <w:pPr>
+        <w:ind w:left="3240" w:hanging="360"/>
+      </w:pPr>
+      <w:rPr>
+        <w:rFonts w:ascii="Courier New" w:hAnsi="Courier New" w:cs="Courier New" w:hint="default"/>
+      </w:rPr>
+    </w:lvl>
+    <w:lvl w:ilvl="5" w:tplc="04090005" w:tentative="1">
+      <w:start w:val="1"/>
+      <w:numFmt w:val="bullet"/>
+      <w:lvlText w:val=""/>
+      <w:lvlJc w:val="left"/>
+      <w:pPr>
+        <w:ind w:left="3960" w:hanging="360"/>
+      </w:pPr>
+      <w:rPr>
+        <w:rFonts w:ascii="Wingdings" w:hAnsi="Wingdings" w:hint="default"/>
+      </w:rPr>
+    </w:lvl>
+    <w:lvl w:ilvl="6" w:tplc="04090001" w:tentative="1">
+      <w:start w:val="1"/>
+      <w:numFmt w:val="bullet"/>
+      <w:lvlText w:val=""/>
+      <w:lvlJc w:val="left"/>
+      <w:pPr>
+        <w:ind w:left="4680" w:hanging="360"/>
+      </w:pPr>
+      <w:rPr>
+        <w:rFonts w:ascii="Symbol" w:hAnsi="Symbol" w:hint="default"/>
+      </w:rPr>
+    </w:lvl>
+    <w:lvl w:ilvl="7" w:tplc="04090003" w:tentative="1">
+      <w:start w:val="1"/>
+      <w:numFmt w:val="bullet"/>
+      <w:lvlText w:val="o"/>
+      <w:lvlJc w:val="left"/>
+      <w:pPr>
+        <w:ind w:left="5400" w:hanging="360"/>
+      </w:pPr>
+      <w:rPr>
+        <w:rFonts w:ascii="Courier New" w:hAnsi="Courier New" w:cs="Courier New" w:hint="default"/>
+      </w:rPr>
+    </w:lvl>
+    <w:lvl w:ilvl="8" w:tplc="04090005" w:tentative="1">
+      <w:start w:val="1"/>
+      <w:numFmt w:val="bullet"/>
+      <w:lvlText w:val=""/>
+      <w:lvlJc w:val="left"/>
+      <w:pPr>
+        <w:ind w:left="6120" w:hanging="360"/>
+      </w:pPr>
+      <w:rPr>
+        <w:rFonts w:ascii="Wingdings" w:hAnsi="Wingdings" w:hint="default"/>
+      </w:rPr>
+    </w:lvl>
+  </w:abstractNum>
+  <w:abstractNum w:abstractNumId="14" w15:restartNumberingAfterBreak="0">
+    <w:nsid w:val="771B27B0"/>
+    <w:multiLevelType w:val="hybridMultilevel"/>
+    <w:tmpl w:val="88D86442"/>
+    <w:lvl w:ilvl="0" w:tplc="04090001">
+      <w:start w:val="1"/>
+      <w:numFmt w:val="bullet"/>
+      <w:lvlText w:val=""/>
+      <w:lvlJc w:val="left"/>
+      <w:pPr>
+        <w:ind w:left="360" w:hanging="360"/>
+      </w:pPr>
+      <w:rPr>
+        <w:rFonts w:ascii="Symbol" w:hAnsi="Symbol" w:hint="default"/>
+      </w:rPr>
+    </w:lvl>
+    <w:lvl w:ilvl="1" w:tplc="04090003" w:tentative="1">
+      <w:start w:val="1"/>
+      <w:numFmt w:val="bullet"/>
+      <w:lvlText w:val="o"/>
+      <w:lvlJc w:val="left"/>
+      <w:pPr>
+        <w:ind w:left="1080" w:hanging="360"/>
+      </w:pPr>
+      <w:rPr>
+        <w:rFonts w:ascii="Courier New" w:hAnsi="Courier New" w:cs="Courier New" w:hint="default"/>
+      </w:rPr>
+    </w:lvl>
+    <w:lvl w:ilvl="2" w:tplc="04090005" w:tentative="1">
+      <w:start w:val="1"/>
+      <w:numFmt w:val="bullet"/>
+      <w:lvlText w:val=""/>
+      <w:lvlJc w:val="left"/>
+      <w:pPr>
+        <w:ind w:left="1800" w:hanging="360"/>
+      </w:pPr>
+      <w:rPr>
+        <w:rFonts w:ascii="Wingdings" w:hAnsi="Wingdings" w:hint="default"/>
+      </w:rPr>
+    </w:lvl>
+    <w:lvl w:ilvl="3" w:tplc="04090001" w:tentative="1">
+      <w:start w:val="1"/>
+      <w:numFmt w:val="bullet"/>
+      <w:lvlText w:val=""/>
+      <w:lvlJc w:val="left"/>
+      <w:pPr>
+        <w:ind w:left="2520" w:hanging="360"/>
+      </w:pPr>
+      <w:rPr>
+        <w:rFonts w:ascii="Symbol" w:hAnsi="Symbol" w:hint="default"/>
+      </w:rPr>
+    </w:lvl>
+    <w:lvl w:ilvl="4" w:tplc="04090003" w:tentative="1">
+      <w:start w:val="1"/>
+      <w:numFmt w:val="bullet"/>
+      <w:lvlText w:val="o"/>
+      <w:lvlJc w:val="left"/>
+      <w:pPr>
+        <w:ind w:left="3240" w:hanging="360"/>
+      </w:pPr>
+      <w:rPr>
+        <w:rFonts w:ascii="Courier New" w:hAnsi="Courier New" w:cs="Courier New" w:hint="default"/>
+      </w:rPr>
+    </w:lvl>
+    <w:lvl w:ilvl="5" w:tplc="04090005" w:tentative="1">
+      <w:start w:val="1"/>
+      <w:numFmt w:val="bullet"/>
+      <w:lvlText w:val=""/>
+      <w:lvlJc w:val="left"/>
+      <w:pPr>
+        <w:ind w:left="3960" w:hanging="360"/>
+      </w:pPr>
+      <w:rPr>
+        <w:rFonts w:ascii="Wingdings" w:hAnsi="Wingdings" w:hint="default"/>
+      </w:rPr>
+    </w:lvl>
+    <w:lvl w:ilvl="6" w:tplc="04090001" w:tentative="1">
+      <w:start w:val="1"/>
+      <w:numFmt w:val="bullet"/>
+      <w:lvlText w:val=""/>
+      <w:lvlJc w:val="left"/>
+      <w:pPr>
+        <w:ind w:left="4680" w:hanging="360"/>
+      </w:pPr>
+      <w:rPr>
+        <w:rFonts w:ascii="Symbol" w:hAnsi="Symbol" w:hint="default"/>
+      </w:rPr>
+    </w:lvl>
+    <w:lvl w:ilvl="7" w:tplc="04090003" w:tentative="1">
+      <w:start w:val="1"/>
+      <w:numFmt w:val="bullet"/>
+      <w:lvlText w:val="o"/>
+      <w:lvlJc w:val="left"/>
+      <w:pPr>
+        <w:ind w:left="5400" w:hanging="360"/>
+      </w:pPr>
+      <w:rPr>
+        <w:rFonts w:ascii="Courier New" w:hAnsi="Courier New" w:cs="Courier New" w:hint="default"/>
+      </w:rPr>
+    </w:lvl>
+    <w:lvl w:ilvl="8" w:tplc="04090005" w:tentative="1">
+      <w:start w:val="1"/>
+      <w:numFmt w:val="bullet"/>
+      <w:lvlText w:val=""/>
+      <w:lvlJc w:val="left"/>
+      <w:pPr>
+        <w:ind w:left="6120" w:hanging="360"/>
+      </w:pPr>
+      <w:rPr>
+        <w:rFonts w:ascii="Wingdings" w:hAnsi="Wingdings" w:hint="default"/>
+      </w:rPr>
+    </w:lvl>
+  </w:abstractNum>
   <w:num w:numId="1">
+    <w:abstractNumId w:val="7"/>
+  </w:num>
+  <w:num w:numId="2">
+    <w:abstractNumId w:val="8"/>
+  </w:num>
+  <w:num w:numId="3">
+    <w:abstractNumId w:val="2"/>
+  </w:num>
+  <w:num w:numId="4">
+    <w:abstractNumId w:val="1"/>
+  </w:num>
+  <w:num w:numId="5">
+    <w:abstractNumId w:val="5"/>
+  </w:num>
+  <w:num w:numId="6">
+    <w:abstractNumId w:val="10"/>
+  </w:num>
+  <w:num w:numId="7">
     <w:abstractNumId w:val="6"/>
   </w:num>
-  <w:num w:numId="2">
-    <w:abstractNumId w:val="7"/>
+  <w:num w:numId="8">
+    <w:abstractNumId w:val="4"/>
   </w:num>
-  <w:num w:numId="3">
-    <w:abstractNumId w:val="1"/>
+  <w:num w:numId="9">
+    <w:abstractNumId w:val="9"/>
   </w:num>
-  <w:num w:numId="4">
+  <w:num w:numId="10">
+    <w:abstractNumId w:val="11"/>
+  </w:num>
+  <w:num w:numId="11">
+    <w:abstractNumId w:val="3"/>
+  </w:num>
+  <w:num w:numId="12">
+    <w:abstractNumId w:val="12"/>
+  </w:num>
+  <w:num w:numId="13">
     <w:abstractNumId w:val="0"/>
   </w:num>
-  <w:num w:numId="5">
-    <w:abstractNumId w:val="4"/>
+  <w:num w:numId="14">
+    <w:abstractNumId w:val="14"/>
   </w:num>
-  <w:num w:numId="6">
-    <w:abstractNumId w:val="9"/>
-  </w:num>
-  <w:num w:numId="7">
-    <w:abstractNumId w:val="5"/>
-  </w:num>
-  <w:num w:numId="8">
-    <w:abstractNumId w:val="3"/>
-  </w:num>
-  <w:num w:numId="9">
-    <w:abstractNumId w:val="8"/>
-  </w:num>
-  <w:num w:numId="10">
-    <w:abstractNumId w:val="10"/>
-  </w:num>
-  <w:num w:numId="11">
-    <w:abstractNumId w:val="2"/>
+  <w:num w:numId="15">
+    <w:abstractNumId w:val="13"/>
   </w:num>
 </w:numbering>
 </file>

</xml_diff>